<commit_message>
added Readme and the visio diagrams
</commit_message>
<xml_diff>
--- a/README.md.docx
+++ b/README.md.docx
@@ -14,6 +14,269 @@
       <w:pPr>
         <w:jc w:val="center"/>
       </w:pPr>
+    </w:p>
+    <w:p>
+      <w:r>
+        <w:t xml:space="preserve">Below are the entities and entity descriptions for the Lottery data model. </w:t>
+      </w:r>
+    </w:p>
+    <w:p>
+      <w:r>
+        <w:t>Games:</w:t>
+      </w:r>
+    </w:p>
+    <w:p>
+      <w:r>
+        <w:t xml:space="preserve">Games have the following attributes; </w:t>
+      </w:r>
+      <w:proofErr w:type="spellStart"/>
+      <w:r>
+        <w:t>GameId</w:t>
+      </w:r>
+      <w:proofErr w:type="spellEnd"/>
+      <w:r>
+        <w:t xml:space="preserve"> (primary key, identity), </w:t>
+      </w:r>
+      <w:proofErr w:type="spellStart"/>
+      <w:r>
+        <w:t>GameName</w:t>
+      </w:r>
+      <w:proofErr w:type="spellEnd"/>
+      <w:r>
+        <w:t xml:space="preserve">, Rules, </w:t>
+      </w:r>
+      <w:proofErr w:type="spellStart"/>
+      <w:r>
+        <w:t>GameDescription</w:t>
+      </w:r>
+      <w:proofErr w:type="spellEnd"/>
+      <w:r>
+        <w:t xml:space="preserve">, and Cost. </w:t>
+      </w:r>
+    </w:p>
+    <w:p>
+      <w:r>
+        <w:t xml:space="preserve">States have the following attributes; </w:t>
+      </w:r>
+      <w:proofErr w:type="spellStart"/>
+      <w:r>
+        <w:t>StateId</w:t>
+      </w:r>
+      <w:proofErr w:type="spellEnd"/>
+      <w:r>
+        <w:t xml:space="preserve"> (primary key, identity), </w:t>
+      </w:r>
+      <w:proofErr w:type="spellStart"/>
+      <w:r>
+        <w:t>StateName</w:t>
+      </w:r>
+      <w:proofErr w:type="spellEnd"/>
+    </w:p>
+    <w:p>
+      <w:r>
+        <w:t xml:space="preserve">Games and States are related with the associative table, </w:t>
+      </w:r>
+      <w:proofErr w:type="spellStart"/>
+      <w:r>
+        <w:t>StateToGame</w:t>
+      </w:r>
+      <w:proofErr w:type="spellEnd"/>
+      <w:r>
+        <w:t xml:space="preserve">. </w:t>
+      </w:r>
+      <w:proofErr w:type="spellStart"/>
+      <w:r>
+        <w:t>StateToGame</w:t>
+      </w:r>
+      <w:proofErr w:type="spellEnd"/>
+      <w:r>
+        <w:t xml:space="preserve"> has a unique identifier, Id (primary key, identity), as well as a column for </w:t>
+      </w:r>
+      <w:proofErr w:type="spellStart"/>
+      <w:r>
+        <w:t>StateId</w:t>
+      </w:r>
+      <w:proofErr w:type="spellEnd"/>
+      <w:r>
+        <w:t xml:space="preserve"> and </w:t>
+      </w:r>
+      <w:proofErr w:type="spellStart"/>
+      <w:r>
+        <w:t>GameId</w:t>
+      </w:r>
+      <w:proofErr w:type="spellEnd"/>
+      <w:r>
+        <w:t>, which reference the appropriate columns from the Games and States entities.</w:t>
+      </w:r>
+    </w:p>
+    <w:p>
+      <w:r>
+        <w:t xml:space="preserve">Games have odds associated to them, which users can read as string values. The Odds entity has the following attributes; </w:t>
+      </w:r>
+      <w:proofErr w:type="spellStart"/>
+      <w:r>
+        <w:t>GameOddsId</w:t>
+      </w:r>
+      <w:proofErr w:type="spellEnd"/>
+      <w:r>
+        <w:t xml:space="preserve"> (primary key, identity), </w:t>
+      </w:r>
+      <w:proofErr w:type="spellStart"/>
+      <w:r>
+        <w:t>GameID</w:t>
+      </w:r>
+      <w:proofErr w:type="spellEnd"/>
+      <w:r>
+        <w:t xml:space="preserve"> (foreign key of Games), Match, Prize, and Odds (all strings describing the </w:t>
+      </w:r>
+      <w:proofErr w:type="gramStart"/>
+      <w:r>
+        <w:t>amount</w:t>
+      </w:r>
+      <w:proofErr w:type="gramEnd"/>
+      <w:r>
+        <w:t xml:space="preserve"> of numbers matched, the prize, and the odds).</w:t>
+      </w:r>
+    </w:p>
+    <w:p>
+      <w:r>
+        <w:t>All Games have drawings which occur on various dates. The Drawing entity stores date</w:t>
+      </w:r>
+      <w:r>
+        <w:t xml:space="preserve"> information, jackpot value, and game name with the following </w:t>
+      </w:r>
+      <w:proofErr w:type="spellStart"/>
+      <w:r>
+        <w:t>attirbutes</w:t>
+      </w:r>
+      <w:proofErr w:type="spellEnd"/>
+      <w:r>
+        <w:t xml:space="preserve">; </w:t>
+      </w:r>
+      <w:proofErr w:type="spellStart"/>
+      <w:r>
+        <w:t>DrawingId</w:t>
+      </w:r>
+      <w:proofErr w:type="spellEnd"/>
+      <w:r>
+        <w:t xml:space="preserve"> (primary key, id), </w:t>
+      </w:r>
+      <w:proofErr w:type="spellStart"/>
+      <w:r>
+        <w:t>DrawingDate</w:t>
+      </w:r>
+      <w:proofErr w:type="spellEnd"/>
+      <w:r>
+        <w:t xml:space="preserve">, Jackpot, and </w:t>
+      </w:r>
+      <w:proofErr w:type="spellStart"/>
+      <w:r>
+        <w:t>GameId</w:t>
+      </w:r>
+      <w:proofErr w:type="spellEnd"/>
+      <w:r>
+        <w:t xml:space="preserve"> (foreign key of Games).</w:t>
+      </w:r>
+    </w:p>
+    <w:p>
+      <w:r>
+        <w:t xml:space="preserve">All Drawings consist of various numbers. The Number entity represents a single number in a drawing, associated with the drawing by referencing the specific </w:t>
+      </w:r>
+      <w:proofErr w:type="spellStart"/>
+      <w:r>
+        <w:t>DrawingId</w:t>
+      </w:r>
+      <w:proofErr w:type="spellEnd"/>
+      <w:r>
+        <w:t xml:space="preserve">. It has the following attributes; </w:t>
+      </w:r>
+      <w:proofErr w:type="spellStart"/>
+      <w:r>
+        <w:t>NumberId</w:t>
+      </w:r>
+      <w:proofErr w:type="spellEnd"/>
+      <w:r>
+        <w:t xml:space="preserve"> (primary key, identity), Number, </w:t>
+      </w:r>
+      <w:proofErr w:type="spellStart"/>
+      <w:r>
+        <w:t>NumberTypeId</w:t>
+      </w:r>
+      <w:proofErr w:type="spellEnd"/>
+      <w:r>
+        <w:t xml:space="preserve"> (foreign key of </w:t>
+      </w:r>
+      <w:proofErr w:type="spellStart"/>
+      <w:r>
+        <w:t>NumberType</w:t>
+      </w:r>
+      <w:proofErr w:type="spellEnd"/>
+      <w:r>
+        <w:t xml:space="preserve">, described below), and </w:t>
+      </w:r>
+      <w:proofErr w:type="spellStart"/>
+      <w:r>
+        <w:t>DrawingId</w:t>
+      </w:r>
+      <w:proofErr w:type="spellEnd"/>
+      <w:r>
+        <w:t xml:space="preserve"> (foreign key of Drawing).</w:t>
+      </w:r>
+    </w:p>
+    <w:p>
+      <w:pPr>
+        <w:pBdr>
+          <w:bottom w:val="single" w:sz="6" w:space="1" w:color="auto"/>
+        </w:pBdr>
+      </w:pPr>
+      <w:r>
+        <w:t xml:space="preserve">Lastly, the </w:t>
+      </w:r>
+      <w:proofErr w:type="spellStart"/>
+      <w:r>
+        <w:t>NumberType</w:t>
+      </w:r>
+      <w:proofErr w:type="spellEnd"/>
+      <w:r>
+        <w:t xml:space="preserve"> table is a lookup table for the type of number in the Number table. For </w:t>
+      </w:r>
+      <w:proofErr w:type="gramStart"/>
+      <w:r>
+        <w:t>example</w:t>
+      </w:r>
+      <w:proofErr w:type="gramEnd"/>
+      <w:r>
+        <w:t xml:space="preserve"> a normal ball (single number in a drawing) would have the type “normal” under </w:t>
+      </w:r>
+      <w:proofErr w:type="spellStart"/>
+      <w:r>
+        <w:t>NumberTypeId</w:t>
+      </w:r>
+      <w:proofErr w:type="spellEnd"/>
+      <w:r>
+        <w:t xml:space="preserve"> of 1. The attributed are as follows; </w:t>
+      </w:r>
+      <w:proofErr w:type="spellStart"/>
+      <w:r>
+        <w:t>NumberTypeId</w:t>
+      </w:r>
+      <w:proofErr w:type="spellEnd"/>
+      <w:r>
+        <w:t xml:space="preserve"> (primary key, identity) and </w:t>
+      </w:r>
+      <w:proofErr w:type="spellStart"/>
+      <w:r>
+        <w:t>NumberType</w:t>
+      </w:r>
+      <w:proofErr w:type="spellEnd"/>
+      <w:r>
+        <w:t xml:space="preserve"> (the string describing the number type). </w:t>
+      </w:r>
+    </w:p>
+    <w:p>
+      <w:r>
+        <w:t xml:space="preserve">The SQL code included in this repo has all the information needed to generate this database and all its relationships. </w:t>
+      </w:r>
     </w:p>
     <w:p/>
     <w:sectPr>

</xml_diff>